<commit_message>
Added/ Updated Code Examples for Aspose.Words for Java 20.4
</commit_message>
<xml_diff>
--- a/Examples/src/main/resources/Charts/Demo.docx
+++ b/Examples/src/main/resources/Charts/Demo.docx
@@ -1,7 +1,7 @@
 
 <file path=word/document.xml><?xml version="1.0" encoding="utf-8"?>
 <w:document xmlns:ve="http://schemas.openxmlformats.org/markup-compatibility/2006" xmlns:o="urn:schemas-microsoft-com:office:office" xmlns:r="http://schemas.openxmlformats.org/officeDocument/2006/relationships" xmlns:m="http://schemas.openxmlformats.org/officeDocument/2006/math" xmlns:v="urn:schemas-microsoft-com:vml" xmlns:wp="http://schemas.openxmlformats.org/drawingml/2006/wordprocessingDrawing" xmlns:w10="urn:schemas-microsoft-com:office:word" xmlns:w="http://schemas.openxmlformats.org/wordprocessingml/2006/main" xmlns:wne="http://schemas.microsoft.com/office/word/2006/wordml">
-  <!-- Generated by Aspose.Words for Java 19.8 -->
+  <!-- Generated by Aspose.Words for Java 20.4 -->
   <w:body>
     <w:p>
       <w:r>
@@ -263,12 +263,6 @@
               </a:solidFill>
             </a:ln>
           </c:spPr>
-          <c:dLbls>
-            <c:showVal val="1"/>
-            <c:showPercent val="1"/>
-            <c:separator> - </c:separator>
-            <c:showLeaderLines val="0"/>
-          </c:dLbls>
           <c:cat>
             <c:strLit>
               <c:ptCount val="3"/>

</xml_diff>